<commit_message>
New translations SMARTNODES.docx (Japanese)
</commit_message>
<xml_diff>
--- a/done/Japanese/SMARTNODES.docx
+++ b/done/Japanese/SMARTNODES.docx
@@ -1,6 +1,6 @@
 
 <file path=word/document.xml><?xml version="1.0" encoding="utf-8"?>
-<w:document xmlns:wpc="http://schemas.microsoft.com/office/word/2010/wordprocessingCanvas" xmlns:mc="http://schemas.openxmlformats.org/markup-compatibility/2006" xmlns:o="urn:schemas-microsoft-com:office:office" xmlns:r="http://schemas.openxmlformats.org/officeDocument/2006/relationships" xmlns:m="http://schemas.openxmlformats.org/officeDocument/2006/math" xmlns:v="urn:schemas-microsoft-com:vml" xmlns:wp14="http://schemas.microsoft.com/office/word/2010/wordprocessingDrawing" xmlns:wp="http://schemas.openxmlformats.org/drawingml/2006/wordprocessingDrawing" xmlns:w10="urn:schemas-microsoft-com:office:word" xmlns:w="http://schemas.openxmlformats.org/wordprocessingml/2006/main" xmlns:w14="http://schemas.microsoft.com/office/word/2010/wordml" xmlns:w15="http://schemas.microsoft.com/office/word/2012/wordml" xmlns:wpg="http://schemas.microsoft.com/office/word/2010/wordprocessingGroup" xmlns:wpi="http://schemas.microsoft.com/office/word/2010/wordprocessingInk" xmlns:wne="http://schemas.microsoft.com/office/word/2006/wordml" xmlns:wps="http://schemas.microsoft.com/office/word/2010/wordprocessingShape" mc:Ignorable="w14 w15 wp14">
+<w:document xmlns:wpc="http://schemas.microsoft.com/office/word/2010/wordprocessingCanvas" xmlns:cx="http://schemas.microsoft.com/office/drawing/2014/chartex" xmlns:cx1="http://schemas.microsoft.com/office/drawing/2015/9/8/chartex" xmlns:cx2="http://schemas.microsoft.com/office/drawing/2015/10/21/chartex" xmlns:cx3="http://schemas.microsoft.com/office/drawing/2016/5/9/chartex" xmlns:cx4="http://schemas.microsoft.com/office/drawing/2016/5/10/chartex" xmlns:cx5="http://schemas.microsoft.com/office/drawing/2016/5/11/chartex" xmlns:cx6="http://schemas.microsoft.com/office/drawing/2016/5/12/chartex" xmlns:cx7="http://schemas.microsoft.com/office/drawing/2016/5/13/chartex" xmlns:cx8="http://schemas.microsoft.com/office/drawing/2016/5/14/chartex" xmlns:mc="http://schemas.openxmlformats.org/markup-compatibility/2006" xmlns:aink="http://schemas.microsoft.com/office/drawing/2016/ink" xmlns:am3d="http://schemas.microsoft.com/office/drawing/2017/model3d" xmlns:o="urn:schemas-microsoft-com:office:office" xmlns:r="http://schemas.openxmlformats.org/officeDocument/2006/relationships" xmlns:m="http://schemas.openxmlformats.org/officeDocument/2006/math" xmlns:v="urn:schemas-microsoft-com:vml" xmlns:wp14="http://schemas.microsoft.com/office/word/2010/wordprocessingDrawing" xmlns:wp="http://schemas.openxmlformats.org/drawingml/2006/wordprocessingDrawing" xmlns:w10="urn:schemas-microsoft-com:office:word" xmlns:w="http://schemas.openxmlformats.org/wordprocessingml/2006/main" xmlns:w14="http://schemas.microsoft.com/office/word/2010/wordml" xmlns:w15="http://schemas.microsoft.com/office/word/2012/wordml" xmlns:w16cid="http://schemas.microsoft.com/office/word/2016/wordml/cid" xmlns:w16se="http://schemas.microsoft.com/office/word/2015/wordml/symex" xmlns:wpg="http://schemas.microsoft.com/office/word/2010/wordprocessingGroup" xmlns:wpi="http://schemas.microsoft.com/office/word/2010/wordprocessingInk" xmlns:wne="http://schemas.microsoft.com/office/word/2006/wordml" xmlns:wps="http://schemas.microsoft.com/office/word/2010/wordprocessingShape" mc:Ignorable="w14 w15 w16se w16cid wp14">
   <w:body>
     <w:p>
       <w:pPr>
@@ -95,36 +95,26 @@
       <w:pPr>
         <w:numPr>
           <w:ilvl w:val="0"/>
-          <w:numId w:val="1"/>
+          <w:numId w:val="2"/>
         </w:numPr>
         <w:shd w:val="clear" w:color="auto" w:fill="FFFFFF"/>
-        <w:spacing w:after="0" w:line="396" w:lineRule="atLeast"/>
-        <w:ind w:left="345" w:firstLine="0"/>
+        <w:spacing w:after="0" w:line="240" w:lineRule="auto"/>
         <w:textAlignment w:val="baseline"/>
         <w:rPr>
-          <w:rFonts w:ascii="inherit" w:eastAsia="Times New Roman" w:hAnsi="inherit" w:cs="Open Sans"/>
-          <w:sz w:val="21"/>
-          <w:szCs w:val="21"/>
-        </w:rPr>
-      </w:pPr>
-      <w:r>
-        <w:rPr>
-          <w:rFonts w:ascii="inherit" w:hAnsi="inherit" w:cs="Open Sans" w:eastAsia="Times New Roman"/>
-          <w:b/>
-          <w:bCs/>
-          <w:sz w:val="21"/>
-          <w:szCs w:val="21"/>
-          <w:bdr w:val="none" w:sz="0" w:space="0" w:color="auto" w:frame="1"/>
-        </w:rPr>
-        <w:t xml:space="preserve">InstantPay </w:t>
-      </w:r>
-      <w:r>
-        <w:rPr>
-          <w:rFonts w:ascii="inherit" w:hAnsi="inherit" w:cs="Open Sans" w:eastAsia="Times New Roman"/>
-          <w:sz w:val="21"/>
-          <w:szCs w:val="21"/>
-        </w:rPr>
-        <w:t xml:space="preserve">(instant transactions). In contrast, Bitcoin takes about 10 minutes to confirm a payment.</w:t>
+          <w:rFonts w:ascii="Open Sans" w:eastAsia="Times New Roman" w:hAnsi="Open Sans" w:cs="Open Sans"/>
+          <w:color w:val="252525"/>
+          <w:sz w:val="21"/>
+          <w:szCs w:val="21"/>
+        </w:rPr>
+      </w:pPr>
+      <w:r>
+        <w:rPr>
+          <w:rFonts w:ascii="Open Sans" w:hAnsi="Open Sans" w:cs="Open Sans" w:eastAsia="Times New Roman"/>
+          <w:color w:val="252525"/>
+          <w:sz w:val="21"/>
+          <w:szCs w:val="21"/>
+        </w:rPr>
+        <w:t xml:space="preserve">InstantPay (Instant Transactions): Allows for SmartCash transactions to be locked in about a second. No risk of double spending a transaction, so the receiver can trust that transaction immediately.</w:t>
       </w:r>
     </w:p>
     <w:p>
@@ -134,22 +124,23 @@
           <w:numId w:val="2"/>
         </w:numPr>
         <w:shd w:val="clear" w:color="auto" w:fill="FFFFFF"/>
-        <w:spacing w:after="0" w:line="396" w:lineRule="atLeast"/>
-        <w:ind w:left="345" w:firstLine="0"/>
+        <w:spacing w:after="0" w:line="240" w:lineRule="auto"/>
         <w:textAlignment w:val="baseline"/>
         <w:rPr>
-          <w:rFonts w:ascii="inherit" w:eastAsia="Times New Roman" w:hAnsi="inherit" w:cs="Open Sans"/>
-          <w:sz w:val="21"/>
-          <w:szCs w:val="21"/>
-        </w:rPr>
-      </w:pPr>
-      <w:r>
-        <w:rPr>
-          <w:rFonts w:ascii="inherit" w:hAnsi="inherit" w:cs="Open Sans" w:eastAsia="Times New Roman"/>
-          <w:sz w:val="21"/>
-          <w:szCs w:val="21"/>
-        </w:rPr>
-        <w:t xml:space="preserve">Will have more services added later</w:t>
+          <w:rFonts w:ascii="Open Sans" w:eastAsia="Times New Roman" w:hAnsi="Open Sans" w:cs="Open Sans"/>
+          <w:color w:val="252525"/>
+          <w:sz w:val="21"/>
+          <w:szCs w:val="21"/>
+        </w:rPr>
+      </w:pPr>
+      <w:r>
+        <w:rPr>
+          <w:rFonts w:ascii="Open Sans" w:hAnsi="Open Sans" w:cs="Open Sans" w:eastAsia="Times New Roman"/>
+          <w:color w:val="252525"/>
+          <w:sz w:val="21"/>
+          <w:szCs w:val="21"/>
+        </w:rPr>
+        <w:t xml:space="preserve">SmartRewards: SmartRewards are calculated by the SmartNodes to allow for distribution to be handled automatically by the block rewards.</w:t>
       </w:r>
     </w:p>
     <w:p>
@@ -251,8 +242,8 @@
           <w:szCs w:val="51"/>
         </w:rPr>
       </w:pPr>
-      <w:bookmarkStart w:id="0" w:name="smarthosting"/>
-      <w:bookmarkEnd w:id="0"/>
+      <w:bookmarkStart w:id="1" w:name="smarthosting"/>
+      <w:bookmarkEnd w:id="1"/>
       <w:r>
         <w:rPr>
           <w:rFonts w:ascii="Helvetica" w:hAnsi="Helvetica" w:cs="Helvetica" w:eastAsia="Times New Roman"/>
@@ -1604,7 +1595,7 @@
 </file>
 
 <file path=word/numbering.xml><?xml version="1.0" encoding="utf-8"?>
-<w:numbering xmlns:wpc="http://schemas.microsoft.com/office/word/2010/wordprocessingCanvas" xmlns:mc="http://schemas.openxmlformats.org/markup-compatibility/2006" xmlns:o="urn:schemas-microsoft-com:office:office" xmlns:r="http://schemas.openxmlformats.org/officeDocument/2006/relationships" xmlns:m="http://schemas.openxmlformats.org/officeDocument/2006/math" xmlns:v="urn:schemas-microsoft-com:vml" xmlns:wp14="http://schemas.microsoft.com/office/word/2010/wordprocessingDrawing" xmlns:wp="http://schemas.openxmlformats.org/drawingml/2006/wordprocessingDrawing" xmlns:w10="urn:schemas-microsoft-com:office:word" xmlns:w="http://schemas.openxmlformats.org/wordprocessingml/2006/main" xmlns:w14="http://schemas.microsoft.com/office/word/2010/wordml" xmlns:w15="http://schemas.microsoft.com/office/word/2012/wordml" xmlns:wpg="http://schemas.microsoft.com/office/word/2010/wordprocessingGroup" xmlns:wpi="http://schemas.microsoft.com/office/word/2010/wordprocessingInk" xmlns:wne="http://schemas.microsoft.com/office/word/2006/wordml" xmlns:wps="http://schemas.microsoft.com/office/word/2010/wordprocessingShape" mc:Ignorable="w14 w15 wp14">
+<w:numbering xmlns:wpc="http://schemas.microsoft.com/office/word/2010/wordprocessingCanvas" xmlns:cx="http://schemas.microsoft.com/office/drawing/2014/chartex" xmlns:cx1="http://schemas.microsoft.com/office/drawing/2015/9/8/chartex" xmlns:cx2="http://schemas.microsoft.com/office/drawing/2015/10/21/chartex" xmlns:cx3="http://schemas.microsoft.com/office/drawing/2016/5/9/chartex" xmlns:cx4="http://schemas.microsoft.com/office/drawing/2016/5/10/chartex" xmlns:cx5="http://schemas.microsoft.com/office/drawing/2016/5/11/chartex" xmlns:cx6="http://schemas.microsoft.com/office/drawing/2016/5/12/chartex" xmlns:cx7="http://schemas.microsoft.com/office/drawing/2016/5/13/chartex" xmlns:cx8="http://schemas.microsoft.com/office/drawing/2016/5/14/chartex" xmlns:mc="http://schemas.openxmlformats.org/markup-compatibility/2006" xmlns:aink="http://schemas.microsoft.com/office/drawing/2016/ink" xmlns:am3d="http://schemas.microsoft.com/office/drawing/2017/model3d" xmlns:o="urn:schemas-microsoft-com:office:office" xmlns:r="http://schemas.openxmlformats.org/officeDocument/2006/relationships" xmlns:m="http://schemas.openxmlformats.org/officeDocument/2006/math" xmlns:v="urn:schemas-microsoft-com:vml" xmlns:wp14="http://schemas.microsoft.com/office/word/2010/wordprocessingDrawing" xmlns:wp="http://schemas.openxmlformats.org/drawingml/2006/wordprocessingDrawing" xmlns:w10="urn:schemas-microsoft-com:office:word" xmlns:w="http://schemas.openxmlformats.org/wordprocessingml/2006/main" xmlns:w14="http://schemas.microsoft.com/office/word/2010/wordml" xmlns:w15="http://schemas.microsoft.com/office/word/2012/wordml" xmlns:w16cid="http://schemas.microsoft.com/office/word/2016/wordml/cid" xmlns:w16se="http://schemas.microsoft.com/office/word/2015/wordml/symex" xmlns:wpg="http://schemas.microsoft.com/office/word/2010/wordprocessingGroup" xmlns:wpi="http://schemas.microsoft.com/office/word/2010/wordprocessingInk" xmlns:wne="http://schemas.microsoft.com/office/word/2006/wordml" xmlns:wps="http://schemas.microsoft.com/office/word/2010/wordprocessingShape" mc:Ignorable="w14 w15 w16se w16cid wp14">
   <w:abstractNum w:abstractNumId="0" w15:restartNumberingAfterBreak="0">
     <w:nsid w:val="05802F52"/>
     <w:multiLevelType w:val="multilevel"/>
@@ -2053,6 +2044,304 @@
     </w:lvl>
   </w:abstractNum>
   <w:abstractNum w:abstractNumId="3" w15:restartNumberingAfterBreak="0">
+    <w:nsid w:val="2B633FA6"/>
+    <w:multiLevelType w:val="multilevel"/>
+    <w:tmpl w:val="F658562A"/>
+    <w:lvl w:ilvl="0">
+      <w:start w:val="1"/>
+      <w:numFmt w:val="bullet"/>
+      <w:lvlText w:val=""/>
+      <w:lvlJc w:val="left"/>
+      <w:pPr>
+        <w:tabs>
+          <w:tab w:val="num" w:pos="720"/>
+        </w:tabs>
+        <w:ind w:left="720" w:hanging="360"/>
+      </w:pPr>
+      <w:rPr>
+        <w:rFonts w:ascii="Symbol" w:hAnsi="Symbol" w:hint="default"/>
+        <w:sz w:val="20"/>
+      </w:rPr>
+    </w:lvl>
+    <w:lvl w:ilvl="1" w:tentative="1">
+      <w:start w:val="1"/>
+      <w:numFmt w:val="bullet"/>
+      <w:lvlText w:val=""/>
+      <w:lvlJc w:val="left"/>
+      <w:pPr>
+        <w:tabs>
+          <w:tab w:val="num" w:pos="1440"/>
+        </w:tabs>
+        <w:ind w:left="1440" w:hanging="360"/>
+      </w:pPr>
+      <w:rPr>
+        <w:rFonts w:ascii="Symbol" w:hAnsi="Symbol" w:hint="default"/>
+        <w:sz w:val="20"/>
+      </w:rPr>
+    </w:lvl>
+    <w:lvl w:ilvl="2" w:tentative="1">
+      <w:start w:val="1"/>
+      <w:numFmt w:val="bullet"/>
+      <w:lvlText w:val=""/>
+      <w:lvlJc w:val="left"/>
+      <w:pPr>
+        <w:tabs>
+          <w:tab w:val="num" w:pos="2160"/>
+        </w:tabs>
+        <w:ind w:left="2160" w:hanging="360"/>
+      </w:pPr>
+      <w:rPr>
+        <w:rFonts w:ascii="Symbol" w:hAnsi="Symbol" w:hint="default"/>
+        <w:sz w:val="20"/>
+      </w:rPr>
+    </w:lvl>
+    <w:lvl w:ilvl="3" w:tentative="1">
+      <w:start w:val="1"/>
+      <w:numFmt w:val="bullet"/>
+      <w:lvlText w:val=""/>
+      <w:lvlJc w:val="left"/>
+      <w:pPr>
+        <w:tabs>
+          <w:tab w:val="num" w:pos="2880"/>
+        </w:tabs>
+        <w:ind w:left="2880" w:hanging="360"/>
+      </w:pPr>
+      <w:rPr>
+        <w:rFonts w:ascii="Symbol" w:hAnsi="Symbol" w:hint="default"/>
+        <w:sz w:val="20"/>
+      </w:rPr>
+    </w:lvl>
+    <w:lvl w:ilvl="4" w:tentative="1">
+      <w:start w:val="1"/>
+      <w:numFmt w:val="bullet"/>
+      <w:lvlText w:val=""/>
+      <w:lvlJc w:val="left"/>
+      <w:pPr>
+        <w:tabs>
+          <w:tab w:val="num" w:pos="3600"/>
+        </w:tabs>
+        <w:ind w:left="3600" w:hanging="360"/>
+      </w:pPr>
+      <w:rPr>
+        <w:rFonts w:ascii="Symbol" w:hAnsi="Symbol" w:hint="default"/>
+        <w:sz w:val="20"/>
+      </w:rPr>
+    </w:lvl>
+    <w:lvl w:ilvl="5" w:tentative="1">
+      <w:start w:val="1"/>
+      <w:numFmt w:val="bullet"/>
+      <w:lvlText w:val=""/>
+      <w:lvlJc w:val="left"/>
+      <w:pPr>
+        <w:tabs>
+          <w:tab w:val="num" w:pos="4320"/>
+        </w:tabs>
+        <w:ind w:left="4320" w:hanging="360"/>
+      </w:pPr>
+      <w:rPr>
+        <w:rFonts w:ascii="Symbol" w:hAnsi="Symbol" w:hint="default"/>
+        <w:sz w:val="20"/>
+      </w:rPr>
+    </w:lvl>
+    <w:lvl w:ilvl="6" w:tentative="1">
+      <w:start w:val="1"/>
+      <w:numFmt w:val="bullet"/>
+      <w:lvlText w:val=""/>
+      <w:lvlJc w:val="left"/>
+      <w:pPr>
+        <w:tabs>
+          <w:tab w:val="num" w:pos="5040"/>
+        </w:tabs>
+        <w:ind w:left="5040" w:hanging="360"/>
+      </w:pPr>
+      <w:rPr>
+        <w:rFonts w:ascii="Symbol" w:hAnsi="Symbol" w:hint="default"/>
+        <w:sz w:val="20"/>
+      </w:rPr>
+    </w:lvl>
+    <w:lvl w:ilvl="7" w:tentative="1">
+      <w:start w:val="1"/>
+      <w:numFmt w:val="bullet"/>
+      <w:lvlText w:val=""/>
+      <w:lvlJc w:val="left"/>
+      <w:pPr>
+        <w:tabs>
+          <w:tab w:val="num" w:pos="5760"/>
+        </w:tabs>
+        <w:ind w:left="5760" w:hanging="360"/>
+      </w:pPr>
+      <w:rPr>
+        <w:rFonts w:ascii="Symbol" w:hAnsi="Symbol" w:hint="default"/>
+        <w:sz w:val="20"/>
+      </w:rPr>
+    </w:lvl>
+    <w:lvl w:ilvl="8" w:tentative="1">
+      <w:start w:val="1"/>
+      <w:numFmt w:val="bullet"/>
+      <w:lvlText w:val=""/>
+      <w:lvlJc w:val="left"/>
+      <w:pPr>
+        <w:tabs>
+          <w:tab w:val="num" w:pos="6480"/>
+        </w:tabs>
+        <w:ind w:left="6480" w:hanging="360"/>
+      </w:pPr>
+      <w:rPr>
+        <w:rFonts w:ascii="Symbol" w:hAnsi="Symbol" w:hint="default"/>
+        <w:sz w:val="20"/>
+      </w:rPr>
+    </w:lvl>
+  </w:abstractNum>
+  <w:abstractNum w:abstractNumId="4" w15:restartNumberingAfterBreak="0">
+    <w:nsid w:val="2FC84E51"/>
+    <w:multiLevelType w:val="multilevel"/>
+    <w:tmpl w:val="86D29882"/>
+    <w:lvl w:ilvl="0">
+      <w:start w:val="1"/>
+      <w:numFmt w:val="bullet"/>
+      <w:lvlText w:val=""/>
+      <w:lvlJc w:val="left"/>
+      <w:pPr>
+        <w:tabs>
+          <w:tab w:val="num" w:pos="720"/>
+        </w:tabs>
+        <w:ind w:left="720" w:hanging="360"/>
+      </w:pPr>
+      <w:rPr>
+        <w:rFonts w:ascii="Symbol" w:hAnsi="Symbol" w:hint="default"/>
+        <w:sz w:val="20"/>
+      </w:rPr>
+    </w:lvl>
+    <w:lvl w:ilvl="1" w:tentative="1">
+      <w:start w:val="1"/>
+      <w:numFmt w:val="bullet"/>
+      <w:lvlText w:val=""/>
+      <w:lvlJc w:val="left"/>
+      <w:pPr>
+        <w:tabs>
+          <w:tab w:val="num" w:pos="1440"/>
+        </w:tabs>
+        <w:ind w:left="1440" w:hanging="360"/>
+      </w:pPr>
+      <w:rPr>
+        <w:rFonts w:ascii="Symbol" w:hAnsi="Symbol" w:hint="default"/>
+        <w:sz w:val="20"/>
+      </w:rPr>
+    </w:lvl>
+    <w:lvl w:ilvl="2" w:tentative="1">
+      <w:start w:val="1"/>
+      <w:numFmt w:val="bullet"/>
+      <w:lvlText w:val=""/>
+      <w:lvlJc w:val="left"/>
+      <w:pPr>
+        <w:tabs>
+          <w:tab w:val="num" w:pos="2160"/>
+        </w:tabs>
+        <w:ind w:left="2160" w:hanging="360"/>
+      </w:pPr>
+      <w:rPr>
+        <w:rFonts w:ascii="Symbol" w:hAnsi="Symbol" w:hint="default"/>
+        <w:sz w:val="20"/>
+      </w:rPr>
+    </w:lvl>
+    <w:lvl w:ilvl="3" w:tentative="1">
+      <w:start w:val="1"/>
+      <w:numFmt w:val="bullet"/>
+      <w:lvlText w:val=""/>
+      <w:lvlJc w:val="left"/>
+      <w:pPr>
+        <w:tabs>
+          <w:tab w:val="num" w:pos="2880"/>
+        </w:tabs>
+        <w:ind w:left="2880" w:hanging="360"/>
+      </w:pPr>
+      <w:rPr>
+        <w:rFonts w:ascii="Symbol" w:hAnsi="Symbol" w:hint="default"/>
+        <w:sz w:val="20"/>
+      </w:rPr>
+    </w:lvl>
+    <w:lvl w:ilvl="4" w:tentative="1">
+      <w:start w:val="1"/>
+      <w:numFmt w:val="bullet"/>
+      <w:lvlText w:val=""/>
+      <w:lvlJc w:val="left"/>
+      <w:pPr>
+        <w:tabs>
+          <w:tab w:val="num" w:pos="3600"/>
+        </w:tabs>
+        <w:ind w:left="3600" w:hanging="360"/>
+      </w:pPr>
+      <w:rPr>
+        <w:rFonts w:ascii="Symbol" w:hAnsi="Symbol" w:hint="default"/>
+        <w:sz w:val="20"/>
+      </w:rPr>
+    </w:lvl>
+    <w:lvl w:ilvl="5" w:tentative="1">
+      <w:start w:val="1"/>
+      <w:numFmt w:val="bullet"/>
+      <w:lvlText w:val=""/>
+      <w:lvlJc w:val="left"/>
+      <w:pPr>
+        <w:tabs>
+          <w:tab w:val="num" w:pos="4320"/>
+        </w:tabs>
+        <w:ind w:left="4320" w:hanging="360"/>
+      </w:pPr>
+      <w:rPr>
+        <w:rFonts w:ascii="Symbol" w:hAnsi="Symbol" w:hint="default"/>
+        <w:sz w:val="20"/>
+      </w:rPr>
+    </w:lvl>
+    <w:lvl w:ilvl="6" w:tentative="1">
+      <w:start w:val="1"/>
+      <w:numFmt w:val="bullet"/>
+      <w:lvlText w:val=""/>
+      <w:lvlJc w:val="left"/>
+      <w:pPr>
+        <w:tabs>
+          <w:tab w:val="num" w:pos="5040"/>
+        </w:tabs>
+        <w:ind w:left="5040" w:hanging="360"/>
+      </w:pPr>
+      <w:rPr>
+        <w:rFonts w:ascii="Symbol" w:hAnsi="Symbol" w:hint="default"/>
+        <w:sz w:val="20"/>
+      </w:rPr>
+    </w:lvl>
+    <w:lvl w:ilvl="7" w:tentative="1">
+      <w:start w:val="1"/>
+      <w:numFmt w:val="bullet"/>
+      <w:lvlText w:val=""/>
+      <w:lvlJc w:val="left"/>
+      <w:pPr>
+        <w:tabs>
+          <w:tab w:val="num" w:pos="5760"/>
+        </w:tabs>
+        <w:ind w:left="5760" w:hanging="360"/>
+      </w:pPr>
+      <w:rPr>
+        <w:rFonts w:ascii="Symbol" w:hAnsi="Symbol" w:hint="default"/>
+        <w:sz w:val="20"/>
+      </w:rPr>
+    </w:lvl>
+    <w:lvl w:ilvl="8" w:tentative="1">
+      <w:start w:val="1"/>
+      <w:numFmt w:val="bullet"/>
+      <w:lvlText w:val=""/>
+      <w:lvlJc w:val="left"/>
+      <w:pPr>
+        <w:tabs>
+          <w:tab w:val="num" w:pos="6480"/>
+        </w:tabs>
+        <w:ind w:left="6480" w:hanging="360"/>
+      </w:pPr>
+      <w:rPr>
+        <w:rFonts w:ascii="Symbol" w:hAnsi="Symbol" w:hint="default"/>
+        <w:sz w:val="20"/>
+      </w:rPr>
+    </w:lvl>
+  </w:abstractNum>
+  <w:abstractNum w:abstractNumId="5" w15:restartNumberingAfterBreak="0">
     <w:nsid w:val="37C55040"/>
     <w:multiLevelType w:val="multilevel"/>
     <w:tmpl w:val="D978718A"/>
@@ -2201,7 +2490,7 @@
       </w:rPr>
     </w:lvl>
   </w:abstractNum>
-  <w:abstractNum w:abstractNumId="4" w15:restartNumberingAfterBreak="0">
+  <w:abstractNum w:abstractNumId="6" w15:restartNumberingAfterBreak="0">
     <w:nsid w:val="44CA4D76"/>
     <w:multiLevelType w:val="multilevel"/>
     <w:tmpl w:val="F32C860E"/>
@@ -2354,10 +2643,10 @@
     <w:abstractNumId w:val="1"/>
   </w:num>
   <w:num w:numId="2">
-    <w:abstractNumId w:val="3"/>
+    <w:abstractNumId w:val="5"/>
   </w:num>
   <w:num w:numId="3">
-    <w:abstractNumId w:val="4"/>
+    <w:abstractNumId w:val="6"/>
   </w:num>
   <w:num w:numId="4">
     <w:abstractNumId w:val="2"/>
@@ -2365,11 +2654,17 @@
   <w:num w:numId="5">
     <w:abstractNumId w:val="0"/>
   </w:num>
+  <w:num w:numId="6">
+    <w:abstractNumId w:val="4"/>
+  </w:num>
+  <w:num w:numId="7">
+    <w:abstractNumId w:val="3"/>
+  </w:num>
 </w:numbering>
 </file>
 
 <file path=word/styles.xml><?xml version="1.0" encoding="utf-8"?>
-<w:styles xmlns:mc="http://schemas.openxmlformats.org/markup-compatibility/2006" xmlns:r="http://schemas.openxmlformats.org/officeDocument/2006/relationships" xmlns:w="http://schemas.openxmlformats.org/wordprocessingml/2006/main" xmlns:w14="http://schemas.microsoft.com/office/word/2010/wordml" xmlns:w15="http://schemas.microsoft.com/office/word/2012/wordml" mc:Ignorable="w14 w15">
+<w:styles xmlns:mc="http://schemas.openxmlformats.org/markup-compatibility/2006" xmlns:r="http://schemas.openxmlformats.org/officeDocument/2006/relationships" xmlns:w="http://schemas.openxmlformats.org/wordprocessingml/2006/main" xmlns:w14="http://schemas.microsoft.com/office/word/2010/wordml" xmlns:w15="http://schemas.microsoft.com/office/word/2012/wordml" xmlns:w16cid="http://schemas.microsoft.com/office/word/2016/wordml/cid" xmlns:w16se="http://schemas.microsoft.com/office/word/2015/wordml/symex" mc:Ignorable="w14 w15 w16se w16cid">
   <w:docDefaults>
     <w:rPrDefault>
       <w:rPr>
@@ -2385,7 +2680,7 @@
       </w:pPr>
     </w:pPrDefault>
   </w:docDefaults>
-  <w:latentStyles w:defLockedState="0" w:defUIPriority="99" w:defSemiHidden="0" w:defUnhideWhenUsed="0" w:defQFormat="0" w:count="371">
+  <w:latentStyles w:defLockedState="0" w:defUIPriority="99" w:defSemiHidden="0" w:defUnhideWhenUsed="0" w:defQFormat="0" w:count="375">
     <w:lsdException w:name="Normal" w:uiPriority="0" w:qFormat="1"/>
     <w:lsdException w:name="heading 1" w:uiPriority="9" w:qFormat="1"/>
     <w:lsdException w:name="heading 2" w:semiHidden="1" w:uiPriority="9" w:unhideWhenUsed="1" w:qFormat="1"/>
@@ -2491,7 +2786,6 @@
     <w:lsdException w:name="HTML Sample" w:semiHidden="1" w:unhideWhenUsed="1"/>
     <w:lsdException w:name="HTML Typewriter" w:semiHidden="1" w:unhideWhenUsed="1"/>
     <w:lsdException w:name="HTML Variable" w:semiHidden="1" w:unhideWhenUsed="1"/>
-    <w:lsdException w:name="Normal Table" w:semiHidden="1" w:unhideWhenUsed="1"/>
     <w:lsdException w:name="annotation subject" w:semiHidden="1" w:unhideWhenUsed="1"/>
     <w:lsdException w:name="No List" w:semiHidden="1" w:unhideWhenUsed="1"/>
     <w:lsdException w:name="Outline List 1" w:semiHidden="1" w:unhideWhenUsed="1"/>
@@ -2535,10 +2829,8 @@
     <w:lsdException w:name="Table Elegant" w:semiHidden="1" w:unhideWhenUsed="1"/>
     <w:lsdException w:name="Table Professional" w:semiHidden="1" w:unhideWhenUsed="1"/>
     <w:lsdException w:name="Table Subtle 1" w:semiHidden="1" w:unhideWhenUsed="1"/>
-    <w:lsdException w:name="Table Subtle 2" w:semiHidden="1" w:unhideWhenUsed="1"/>
     <w:lsdException w:name="Table Web 1" w:semiHidden="1" w:unhideWhenUsed="1"/>
     <w:lsdException w:name="Table Web 2" w:semiHidden="1" w:unhideWhenUsed="1"/>
-    <w:lsdException w:name="Table Web 3" w:semiHidden="1" w:unhideWhenUsed="1"/>
     <w:lsdException w:name="Balloon Text" w:semiHidden="1" w:unhideWhenUsed="1"/>
     <w:lsdException w:name="Table Grid" w:uiPriority="39"/>
     <w:lsdException w:name="Table Theme" w:semiHidden="1" w:unhideWhenUsed="1"/>
@@ -2757,6 +3049,10 @@
     <w:lsdException w:name="List Table 5 Dark Accent 6" w:uiPriority="50"/>
     <w:lsdException w:name="List Table 6 Colorful Accent 6" w:uiPriority="51"/>
     <w:lsdException w:name="List Table 7 Colorful Accent 6" w:uiPriority="52"/>
+    <w:lsdException w:name="Mention" w:semiHidden="1" w:unhideWhenUsed="1"/>
+    <w:lsdException w:name="Smart Hyperlink" w:semiHidden="1" w:unhideWhenUsed="1"/>
+    <w:lsdException w:name="Hashtag" w:semiHidden="1" w:unhideWhenUsed="1"/>
+    <w:lsdException w:name="Unresolved Mention" w:semiHidden="1" w:unhideWhenUsed="1"/>
   </w:latentStyles>
   <w:style w:type="paragraph" w:default="1" w:styleId="Normal">
     <w:name w:val="Normal"/>

</xml_diff>